<commit_message>
Update learning hub test strategy.docx
</commit_message>
<xml_diff>
--- a/Testing/learning hub test strategy.docx
+++ b/Testing/learning hub test strategy.docx
@@ -811,70 +811,6 @@
           <w:pPr>
             <w:pStyle w:val="TOC2"/>
             <w:tabs>
-              <w:tab w:val="left" w:pos="880"/>
-              <w:tab w:val="right" w:leader="dot" w:pos="9350"/>
-            </w:tabs>
-            <w:rPr>
-              <w:rFonts w:eastAsiaTheme="minorEastAsia"/>
-              <w:noProof/>
-            </w:rPr>
-          </w:pPr>
-          <w:hyperlink w:anchor="_Toc471127901" w:history="1">
-            <w:r>
-              <w:rPr>
-                <w:rStyle w:val="Hyperlink"/>
-                <w:noProof/>
-              </w:rPr>
-              <w:t>8</w:t>
-            </w:r>
-            <w:r>
-              <w:rPr>
-                <w:rStyle w:val="Hyperlink"/>
-                <w:noProof/>
-              </w:rPr>
-              <w:t>.</w:t>
-            </w:r>
-            <w:r>
-              <w:rPr>
-                <w:rStyle w:val="Hyperlink"/>
-                <w:noProof/>
-              </w:rPr>
-              <w:t>2</w:t>
-            </w:r>
-            <w:r>
-              <w:rPr>
-                <w:rFonts w:eastAsiaTheme="minorEastAsia"/>
-                <w:noProof/>
-              </w:rPr>
-              <w:tab/>
-            </w:r>
-            <w:r>
-              <w:rPr>
-                <w:rStyle w:val="Hyperlink"/>
-                <w:noProof/>
-              </w:rPr>
-              <w:t>User Acceptance Test (UAT)</w:t>
-            </w:r>
-            <w:r>
-              <w:rPr>
-                <w:noProof/>
-                <w:webHidden/>
-              </w:rPr>
-              <w:tab/>
-            </w:r>
-            <w:r>
-              <w:rPr>
-                <w:noProof/>
-                <w:webHidden/>
-              </w:rPr>
-              <w:t>7</w:t>
-            </w:r>
-          </w:hyperlink>
-        </w:p>
-        <w:p>
-          <w:pPr>
-            <w:pStyle w:val="TOC2"/>
-            <w:tabs>
               <w:tab w:val="left" w:pos="1100"/>
               <w:tab w:val="right" w:leader="dot" w:pos="9350"/>
             </w:tabs>
@@ -918,7 +854,7 @@
                 <w:noProof/>
                 <w:webHidden/>
               </w:rPr>
-              <w:t>8</w:t>
+              <w:t>7</w:t>
             </w:r>
           </w:hyperlink>
         </w:p>
@@ -982,7 +918,7 @@
                 <w:noProof/>
                 <w:webHidden/>
               </w:rPr>
-              <w:t>8</w:t>
+              <w:t>7</w:t>
             </w:r>
           </w:hyperlink>
         </w:p>
@@ -1046,7 +982,7 @@
                 <w:noProof/>
                 <w:webHidden/>
               </w:rPr>
-              <w:t>9</w:t>
+              <w:t>8</w:t>
             </w:r>
           </w:hyperlink>
         </w:p>
@@ -1117,7 +1053,7 @@
                 <w:noProof/>
                 <w:webHidden/>
               </w:rPr>
-              <w:t>9</w:t>
+              <w:t>8</w:t>
             </w:r>
           </w:hyperlink>
         </w:p>
@@ -1188,7 +1124,7 @@
                 <w:noProof/>
                 <w:webHidden/>
               </w:rPr>
-              <w:t>10</w:t>
+              <w:t>9</w:t>
             </w:r>
           </w:hyperlink>
         </w:p>
@@ -1259,7 +1195,7 @@
                 <w:noProof/>
                 <w:webHidden/>
               </w:rPr>
-              <w:t>11</w:t>
+              <w:t>9</w:t>
             </w:r>
           </w:hyperlink>
         </w:p>
@@ -2167,6 +2103,30 @@
         </w:rPr>
         <w:t>Each test case will require one or more test users. Test users must be created to replicate real business users allowing defects related to authorisation profiles and delegation of duties to be identified. Using unrealistic role assignment for test users will invalidate all functional test</w:t>
       </w:r>
+    </w:p>
+    <w:p>
+      <w:pPr>
+        <w:spacing w:after="0" w:line="360" w:lineRule="auto"/>
+        <w:ind w:left="720"/>
+        <w:rPr>
+          <w:rFonts w:asciiTheme="majorBidi" w:hAnsiTheme="majorBidi" w:cstheme="majorBidi"/>
+          <w:sz w:val="28"/>
+          <w:szCs w:val="28"/>
+          <w:lang w:val="en-AU"/>
+        </w:rPr>
+      </w:pPr>
+    </w:p>
+    <w:p>
+      <w:pPr>
+        <w:spacing w:after="0" w:line="360" w:lineRule="auto"/>
+        <w:ind w:left="720"/>
+        <w:rPr>
+          <w:rFonts w:asciiTheme="majorBidi" w:hAnsiTheme="majorBidi" w:cstheme="majorBidi"/>
+          <w:sz w:val="28"/>
+          <w:szCs w:val="28"/>
+          <w:lang w:val="en-AU"/>
+        </w:rPr>
+      </w:pPr>
       <w:r>
         <w:rPr>
           <w:noProof/>
@@ -2839,93 +2799,6 @@
       </w:tr>
       <w:tr>
         <w:trPr>
-          <w:trHeight w:val="330"/>
-        </w:trPr>
-        <w:tc>
-          <w:tcPr>
-            <w:tcW w:w="923" w:type="pct"/>
-            <w:hideMark/>
-          </w:tcPr>
-          <w:p>
-            <w:pPr>
-              <w:spacing w:after="0"/>
-            </w:pPr>
-            <w:r>
-              <w:t>Acceptance test execution</w:t>
-            </w:r>
-          </w:p>
-        </w:tc>
-        <w:tc>
-          <w:tcPr>
-            <w:tcW w:w="1332" w:type="pct"/>
-            <w:hideMark/>
-          </w:tcPr>
-          <w:p>
-            <w:pPr>
-              <w:spacing w:after="0"/>
-            </w:pPr>
-            <w:r>
-              <w:t>UAT execution</w:t>
-            </w:r>
-          </w:p>
-        </w:tc>
-        <w:tc>
-          <w:tcPr>
-            <w:tcW w:w="404" w:type="pct"/>
-            <w:hideMark/>
-          </w:tcPr>
-          <w:p>
-            <w:pPr>
-              <w:spacing w:after="0"/>
-            </w:pPr>
-            <w:r>
-              <w:t>C</w:t>
-            </w:r>
-          </w:p>
-        </w:tc>
-        <w:tc>
-          <w:tcPr>
-            <w:tcW w:w="485" w:type="pct"/>
-            <w:hideMark/>
-          </w:tcPr>
-          <w:p>
-            <w:pPr>
-              <w:spacing w:after="0"/>
-            </w:pPr>
-            <w:r>
-              <w:t>C</w:t>
-            </w:r>
-          </w:p>
-        </w:tc>
-        <w:tc>
-          <w:tcPr>
-            <w:tcW w:w="323" w:type="pct"/>
-            <w:hideMark/>
-          </w:tcPr>
-          <w:p>
-            <w:pPr>
-              <w:spacing w:after="0"/>
-            </w:pPr>
-            <w:r>
-              <w:t>R</w:t>
-            </w:r>
-          </w:p>
-        </w:tc>
-        <w:tc>
-          <w:tcPr>
-            <w:tcW w:w="1533" w:type="pct"/>
-            <w:hideMark/>
-          </w:tcPr>
-          <w:p>
-            <w:pPr>
-              <w:spacing w:after="0"/>
-            </w:pPr>
-          </w:p>
-        </w:tc>
-      </w:tr>
-      <w:tr>
-        <w:trPr>
-          <w:cnfStyle w:val="000000100000" w:firstRow="0" w:lastRow="0" w:firstColumn="0" w:lastColumn="0" w:oddVBand="0" w:evenVBand="0" w:oddHBand="1" w:evenHBand="0" w:firstRowFirstColumn="0" w:firstRowLastColumn="0" w:lastRowFirstColumn="0" w:lastRowLastColumn="0"/>
           <w:trHeight w:val="418"/>
         </w:trPr>
         <w:tc>
@@ -3534,544 +3407,18 @@
     <w:p/>
     <w:p/>
     <w:p/>
+    <w:p>
+      <w:bookmarkStart w:id="15" w:name="_Toc471127931"/>
+    </w:p>
     <w:p/>
     <w:p>
       <w:pPr>
-        <w:pStyle w:val="Heading2"/>
-        <w:spacing w:after="0"/>
-      </w:pPr>
-      <w:bookmarkStart w:id="15" w:name="_Toc471127901"/>
+        <w:pStyle w:val="Heading1"/>
+      </w:pPr>
       <w:r>
-        <w:lastRenderedPageBreak/>
-        <w:t>User Acceptance Test (UAT)</w:t>
+        <w:t>Test Deliverables</w:t>
       </w:r>
       <w:bookmarkEnd w:id="15"/>
-    </w:p>
-    <w:p>
-      <w:pPr>
-        <w:pStyle w:val="Heading4"/>
-        <w:numPr>
-          <w:ilvl w:val="3"/>
-          <w:numId w:val="0"/>
-        </w:numPr>
-        <w:spacing w:line="240" w:lineRule="auto"/>
-        <w:ind w:left="864" w:hanging="864"/>
-        <w:rPr>
-          <w:color w:val="auto"/>
-        </w:rPr>
-      </w:pPr>
-    </w:p>
-    <w:tbl>
-      <w:tblPr>
-        <w:tblW w:w="8796" w:type="dxa"/>
-        <w:tblInd w:w="108" w:type="dxa"/>
-        <w:tblBorders>
-          <w:top w:val="single" w:sz="4" w:space="0" w:color="C0C0C0"/>
-          <w:left w:val="single" w:sz="4" w:space="0" w:color="C0C0C0"/>
-          <w:bottom w:val="single" w:sz="4" w:space="0" w:color="C0C0C0"/>
-          <w:right w:val="single" w:sz="4" w:space="0" w:color="C0C0C0"/>
-          <w:insideH w:val="single" w:sz="6" w:space="0" w:color="C0C0C0"/>
-          <w:insideV w:val="single" w:sz="6" w:space="0" w:color="C0C0C0"/>
-        </w:tblBorders>
-        <w:tblLook w:val="01E0" w:firstRow="1" w:lastRow="1" w:firstColumn="1" w:lastColumn="1" w:noHBand="0" w:noVBand="0"/>
-      </w:tblPr>
-      <w:tblGrid>
-        <w:gridCol w:w="1950"/>
-        <w:gridCol w:w="6846"/>
-      </w:tblGrid>
-      <w:tr>
-        <w:trPr>
-          <w:trHeight w:val="658"/>
-        </w:trPr>
-        <w:tc>
-          <w:tcPr>
-            <w:tcW w:w="1950" w:type="dxa"/>
-            <w:tcBorders>
-              <w:top w:val="single" w:sz="4" w:space="0" w:color="C0C0C0"/>
-              <w:bottom w:val="single" w:sz="6" w:space="0" w:color="C0C0C0"/>
-            </w:tcBorders>
-            <w:shd w:val="clear" w:color="auto" w:fill="D5E7EB"/>
-          </w:tcPr>
-          <w:p>
-            <w:pPr>
-              <w:spacing w:after="0"/>
-            </w:pPr>
-            <w:r>
-              <w:t>Purpose</w:t>
-            </w:r>
-          </w:p>
-        </w:tc>
-        <w:tc>
-          <w:tcPr>
-            <w:tcW w:w="6845" w:type="dxa"/>
-          </w:tcPr>
-          <w:p>
-            <w:pPr>
-              <w:spacing w:after="0"/>
-              <w:rPr>
-                <w:rFonts w:asciiTheme="majorBidi" w:hAnsiTheme="majorBidi" w:cstheme="majorBidi"/>
-                <w:sz w:val="24"/>
-                <w:szCs w:val="24"/>
-              </w:rPr>
-            </w:pPr>
-            <w:r>
-              <w:rPr>
-                <w:rFonts w:asciiTheme="majorBidi" w:hAnsiTheme="majorBidi" w:cstheme="majorBidi"/>
-                <w:sz w:val="24"/>
-                <w:szCs w:val="24"/>
-              </w:rPr>
-              <w:t>User acceptance test is performed by business users. The users test the complete, end-to-end business processes to verify that the implemented solution performs the intended functions and satisfies the business requirements.</w:t>
-            </w:r>
-          </w:p>
-        </w:tc>
-      </w:tr>
-      <w:tr>
-        <w:trPr>
-          <w:trHeight w:val="658"/>
-        </w:trPr>
-        <w:tc>
-          <w:tcPr>
-            <w:tcW w:w="1950" w:type="dxa"/>
-            <w:tcBorders>
-              <w:top w:val="single" w:sz="6" w:space="0" w:color="C0C0C0"/>
-              <w:bottom w:val="single" w:sz="6" w:space="0" w:color="C0C0C0"/>
-            </w:tcBorders>
-            <w:shd w:val="clear" w:color="auto" w:fill="D5E7EB"/>
-          </w:tcPr>
-          <w:p>
-            <w:pPr>
-              <w:spacing w:after="0"/>
-            </w:pPr>
-            <w:r>
-              <w:t>Test Scope</w:t>
-            </w:r>
-          </w:p>
-        </w:tc>
-        <w:tc>
-          <w:tcPr>
-            <w:tcW w:w="6845" w:type="dxa"/>
-          </w:tcPr>
-          <w:p>
-            <w:pPr>
-              <w:pStyle w:val="ListParagraph"/>
-              <w:numPr>
-                <w:ilvl w:val="0"/>
-                <w:numId w:val="10"/>
-              </w:numPr>
-              <w:spacing w:before="120" w:line="276" w:lineRule="auto"/>
-              <w:rPr>
-                <w:rFonts w:asciiTheme="majorBidi" w:hAnsiTheme="majorBidi" w:cstheme="majorBidi"/>
-              </w:rPr>
-            </w:pPr>
-            <w:r>
-              <w:rPr>
-                <w:rFonts w:asciiTheme="majorBidi" w:hAnsiTheme="majorBidi" w:cstheme="majorBidi"/>
-              </w:rPr>
-              <w:t>UAT</w:t>
-            </w:r>
-          </w:p>
-          <w:p>
-            <w:pPr>
-              <w:pStyle w:val="ListParagraph"/>
-              <w:numPr>
-                <w:ilvl w:val="0"/>
-                <w:numId w:val="10"/>
-              </w:numPr>
-              <w:spacing w:before="120" w:line="276" w:lineRule="auto"/>
-              <w:rPr>
-                <w:rFonts w:asciiTheme="majorBidi" w:hAnsiTheme="majorBidi" w:cstheme="majorBidi"/>
-              </w:rPr>
-            </w:pPr>
-            <w:r>
-              <w:rPr>
-                <w:rFonts w:asciiTheme="majorBidi" w:hAnsiTheme="majorBidi" w:cstheme="majorBidi"/>
-              </w:rPr>
-              <w:t>Full Regression</w:t>
-            </w:r>
-          </w:p>
-          <w:p>
-            <w:pPr>
-              <w:spacing w:after="0"/>
-              <w:rPr>
-                <w:rFonts w:asciiTheme="majorBidi" w:hAnsiTheme="majorBidi" w:cstheme="majorBidi"/>
-                <w:sz w:val="24"/>
-                <w:szCs w:val="24"/>
-              </w:rPr>
-            </w:pPr>
-          </w:p>
-        </w:tc>
-      </w:tr>
-      <w:tr>
-        <w:trPr>
-          <w:trHeight w:val="2556"/>
-        </w:trPr>
-        <w:tc>
-          <w:tcPr>
-            <w:tcW w:w="1950" w:type="dxa"/>
-            <w:tcBorders>
-              <w:top w:val="single" w:sz="6" w:space="0" w:color="C0C0C0"/>
-              <w:bottom w:val="single" w:sz="6" w:space="0" w:color="C0C0C0"/>
-            </w:tcBorders>
-            <w:shd w:val="clear" w:color="auto" w:fill="D5E7EB"/>
-          </w:tcPr>
-          <w:p>
-            <w:pPr>
-              <w:spacing w:after="0"/>
-            </w:pPr>
-            <w:r>
-              <w:t>Entry Criteria</w:t>
-            </w:r>
-          </w:p>
-        </w:tc>
-        <w:tc>
-          <w:tcPr>
-            <w:tcW w:w="6845" w:type="dxa"/>
-          </w:tcPr>
-          <w:p>
-            <w:pPr>
-              <w:pStyle w:val="ListParagraph"/>
-              <w:numPr>
-                <w:ilvl w:val="0"/>
-                <w:numId w:val="11"/>
-              </w:numPr>
-              <w:spacing w:before="60" w:line="276" w:lineRule="auto"/>
-              <w:contextualSpacing w:val="0"/>
-              <w:rPr>
-                <w:rFonts w:asciiTheme="majorBidi" w:hAnsiTheme="majorBidi" w:cstheme="majorBidi"/>
-                <w:bCs/>
-              </w:rPr>
-            </w:pPr>
-            <w:r>
-              <w:rPr>
-                <w:rFonts w:asciiTheme="majorBidi" w:hAnsiTheme="majorBidi" w:cstheme="majorBidi"/>
-                <w:bCs/>
-              </w:rPr>
-              <w:t>The application works functionally as defined in the specifications.</w:t>
-            </w:r>
-          </w:p>
-          <w:p>
-            <w:pPr>
-              <w:pStyle w:val="ListParagraph"/>
-              <w:numPr>
-                <w:ilvl w:val="0"/>
-                <w:numId w:val="11"/>
-              </w:numPr>
-              <w:spacing w:before="60" w:line="276" w:lineRule="auto"/>
-              <w:contextualSpacing w:val="0"/>
-              <w:rPr>
-                <w:rFonts w:asciiTheme="majorBidi" w:hAnsiTheme="majorBidi" w:cstheme="majorBidi"/>
-                <w:bCs/>
-              </w:rPr>
-            </w:pPr>
-            <w:r>
-              <w:rPr>
-                <w:rFonts w:asciiTheme="majorBidi" w:hAnsiTheme="majorBidi" w:cstheme="majorBidi"/>
-                <w:bCs/>
-              </w:rPr>
-              <w:t>No outstanding “showstopper or severe” defects.</w:t>
-            </w:r>
-          </w:p>
-          <w:p>
-            <w:pPr>
-              <w:pStyle w:val="ListParagraph"/>
-              <w:numPr>
-                <w:ilvl w:val="0"/>
-                <w:numId w:val="11"/>
-              </w:numPr>
-              <w:spacing w:before="60" w:line="276" w:lineRule="auto"/>
-              <w:contextualSpacing w:val="0"/>
-              <w:rPr>
-                <w:rFonts w:asciiTheme="majorBidi" w:hAnsiTheme="majorBidi" w:cstheme="majorBidi"/>
-                <w:bCs/>
-              </w:rPr>
-            </w:pPr>
-            <w:r>
-              <w:rPr>
-                <w:rFonts w:asciiTheme="majorBidi" w:hAnsiTheme="majorBidi" w:cstheme="majorBidi"/>
-                <w:bCs/>
-              </w:rPr>
-              <w:t>Entire system functioning and all new components available unless previously agreed between UAT stakeholder/Test manager and project managers</w:t>
-            </w:r>
-            <w:r>
-              <w:rPr>
-                <w:rFonts w:asciiTheme="majorBidi" w:hAnsiTheme="majorBidi" w:cstheme="majorBidi"/>
-                <w:bCs/>
-              </w:rPr>
-              <w:t>.</w:t>
-            </w:r>
-          </w:p>
-          <w:p>
-            <w:pPr>
-              <w:pStyle w:val="ListParagraph"/>
-              <w:numPr>
-                <w:ilvl w:val="0"/>
-                <w:numId w:val="10"/>
-              </w:numPr>
-              <w:spacing w:before="120" w:line="276" w:lineRule="auto"/>
-              <w:rPr>
-                <w:rFonts w:asciiTheme="majorBidi" w:hAnsiTheme="majorBidi" w:cstheme="majorBidi"/>
-              </w:rPr>
-            </w:pPr>
-            <w:r>
-              <w:rPr>
-                <w:rFonts w:asciiTheme="majorBidi" w:hAnsiTheme="majorBidi" w:cstheme="majorBidi"/>
-                <w:bCs/>
-              </w:rPr>
-              <w:t xml:space="preserve">All test cases are documented and </w:t>
-            </w:r>
-            <w:r>
-              <w:rPr>
-                <w:rFonts w:asciiTheme="majorBidi" w:hAnsiTheme="majorBidi" w:cstheme="majorBidi"/>
-                <w:bCs/>
-              </w:rPr>
-              <w:t>reviewed.</w:t>
-            </w:r>
-          </w:p>
-          <w:p>
-            <w:pPr>
-              <w:pStyle w:val="ListParagraph"/>
-              <w:numPr>
-                <w:ilvl w:val="0"/>
-                <w:numId w:val="10"/>
-              </w:numPr>
-              <w:spacing w:before="120" w:line="276" w:lineRule="auto"/>
-              <w:rPr>
-                <w:rFonts w:asciiTheme="majorBidi" w:hAnsiTheme="majorBidi" w:cstheme="majorBidi"/>
-              </w:rPr>
-            </w:pPr>
-            <w:r>
-              <w:rPr>
-                <w:rFonts w:asciiTheme="majorBidi" w:hAnsiTheme="majorBidi" w:cstheme="majorBidi"/>
-              </w:rPr>
-              <w:t>System testing is done</w:t>
-            </w:r>
-            <w:r>
-              <w:rPr>
-                <w:rFonts w:asciiTheme="majorBidi" w:hAnsiTheme="majorBidi" w:cstheme="majorBidi"/>
-              </w:rPr>
-              <w:t>.</w:t>
-            </w:r>
-          </w:p>
-        </w:tc>
-      </w:tr>
-      <w:tr>
-        <w:trPr>
-          <w:trHeight w:val="2381"/>
-        </w:trPr>
-        <w:tc>
-          <w:tcPr>
-            <w:tcW w:w="1950" w:type="dxa"/>
-            <w:tcBorders>
-              <w:top w:val="single" w:sz="6" w:space="0" w:color="C0C0C0"/>
-              <w:bottom w:val="single" w:sz="6" w:space="0" w:color="C0C0C0"/>
-            </w:tcBorders>
-            <w:shd w:val="clear" w:color="auto" w:fill="D5E7EB"/>
-          </w:tcPr>
-          <w:p>
-            <w:pPr>
-              <w:spacing w:after="0"/>
-            </w:pPr>
-            <w:r>
-              <w:t>Exit Criteria</w:t>
-            </w:r>
-          </w:p>
-        </w:tc>
-        <w:tc>
-          <w:tcPr>
-            <w:tcW w:w="6845" w:type="dxa"/>
-          </w:tcPr>
-          <w:p>
-            <w:pPr>
-              <w:pStyle w:val="ListParagraph"/>
-              <w:numPr>
-                <w:ilvl w:val="0"/>
-                <w:numId w:val="12"/>
-              </w:numPr>
-              <w:spacing w:before="60" w:line="276" w:lineRule="auto"/>
-              <w:contextualSpacing w:val="0"/>
-              <w:rPr>
-                <w:rFonts w:asciiTheme="majorBidi" w:hAnsiTheme="majorBidi" w:cstheme="majorBidi"/>
-                <w:bCs/>
-              </w:rPr>
-            </w:pPr>
-            <w:r>
-              <w:rPr>
-                <w:rFonts w:asciiTheme="majorBidi" w:hAnsiTheme="majorBidi" w:cstheme="majorBidi"/>
-                <w:bCs/>
-              </w:rPr>
-              <w:t>The Acceptance Tests must be completed, with a pass rate of not less than 9</w:t>
-            </w:r>
-            <w:r>
-              <w:rPr>
-                <w:rFonts w:asciiTheme="majorBidi" w:hAnsiTheme="majorBidi" w:cstheme="majorBidi"/>
-                <w:bCs/>
-              </w:rPr>
-              <w:t>5</w:t>
-            </w:r>
-            <w:r>
-              <w:rPr>
-                <w:rFonts w:asciiTheme="majorBidi" w:hAnsiTheme="majorBidi" w:cstheme="majorBidi"/>
-                <w:bCs/>
-              </w:rPr>
-              <w:t>%.</w:t>
-            </w:r>
-          </w:p>
-          <w:p>
-            <w:pPr>
-              <w:pStyle w:val="ListParagraph"/>
-              <w:numPr>
-                <w:ilvl w:val="0"/>
-                <w:numId w:val="12"/>
-              </w:numPr>
-              <w:spacing w:before="60" w:line="276" w:lineRule="auto"/>
-              <w:contextualSpacing w:val="0"/>
-              <w:rPr>
-                <w:rFonts w:asciiTheme="majorBidi" w:hAnsiTheme="majorBidi" w:cstheme="majorBidi"/>
-                <w:bCs/>
-              </w:rPr>
-            </w:pPr>
-            <w:r>
-              <w:rPr>
-                <w:rFonts w:asciiTheme="majorBidi" w:hAnsiTheme="majorBidi" w:cstheme="majorBidi"/>
-                <w:bCs/>
-              </w:rPr>
-              <w:t>No outstanding “showstopper or severe” defects</w:t>
-            </w:r>
-            <w:r>
-              <w:rPr>
-                <w:rFonts w:asciiTheme="majorBidi" w:hAnsiTheme="majorBidi" w:cstheme="majorBidi"/>
-                <w:bCs/>
-              </w:rPr>
-              <w:t>.</w:t>
-            </w:r>
-          </w:p>
-          <w:p>
-            <w:pPr>
-              <w:pStyle w:val="ListParagraph"/>
-              <w:numPr>
-                <w:ilvl w:val="0"/>
-                <w:numId w:val="12"/>
-              </w:numPr>
-              <w:spacing w:before="60" w:line="276" w:lineRule="auto"/>
-              <w:contextualSpacing w:val="0"/>
-              <w:rPr>
-                <w:rFonts w:asciiTheme="majorBidi" w:hAnsiTheme="majorBidi" w:cstheme="majorBidi"/>
-                <w:bCs/>
-              </w:rPr>
-            </w:pPr>
-            <w:r>
-              <w:rPr>
-                <w:rFonts w:asciiTheme="majorBidi" w:hAnsiTheme="majorBidi" w:cstheme="majorBidi"/>
-                <w:bCs/>
-              </w:rPr>
-              <w:t>No new defects have been discovered for a week prior to Production Implementation.</w:t>
-            </w:r>
-          </w:p>
-          <w:p>
-            <w:pPr>
-              <w:pStyle w:val="ListParagraph"/>
-              <w:numPr>
-                <w:ilvl w:val="0"/>
-                <w:numId w:val="12"/>
-              </w:numPr>
-              <w:spacing w:before="60" w:line="276" w:lineRule="auto"/>
-              <w:contextualSpacing w:val="0"/>
-              <w:rPr>
-                <w:rFonts w:asciiTheme="majorBidi" w:hAnsiTheme="majorBidi" w:cstheme="majorBidi"/>
-                <w:bCs/>
-              </w:rPr>
-            </w:pPr>
-            <w:r>
-              <w:rPr>
-                <w:rFonts w:asciiTheme="majorBidi" w:hAnsiTheme="majorBidi" w:cstheme="majorBidi"/>
-                <w:bCs/>
-              </w:rPr>
-              <w:t>All test results recorded and approved</w:t>
-            </w:r>
-            <w:r>
-              <w:rPr>
-                <w:rFonts w:asciiTheme="majorBidi" w:hAnsiTheme="majorBidi" w:cstheme="majorBidi"/>
-                <w:bCs/>
-              </w:rPr>
-              <w:t>.</w:t>
-            </w:r>
-          </w:p>
-          <w:p>
-            <w:pPr>
-              <w:pStyle w:val="ListParagraph"/>
-              <w:numPr>
-                <w:ilvl w:val="0"/>
-                <w:numId w:val="12"/>
-              </w:numPr>
-              <w:spacing w:before="60" w:line="276" w:lineRule="auto"/>
-              <w:contextualSpacing w:val="0"/>
-              <w:rPr>
-                <w:rFonts w:asciiTheme="majorBidi" w:hAnsiTheme="majorBidi" w:cstheme="majorBidi"/>
-                <w:bCs/>
-              </w:rPr>
-            </w:pPr>
-            <w:r>
-              <w:rPr>
-                <w:rFonts w:asciiTheme="majorBidi" w:hAnsiTheme="majorBidi" w:cstheme="majorBidi"/>
-                <w:bCs/>
-              </w:rPr>
-              <w:t>UAT test summary report documented and approved</w:t>
-            </w:r>
-            <w:r>
-              <w:rPr>
-                <w:rFonts w:asciiTheme="majorBidi" w:hAnsiTheme="majorBidi" w:cstheme="majorBidi"/>
-                <w:bCs/>
-              </w:rPr>
-              <w:t>.</w:t>
-            </w:r>
-          </w:p>
-        </w:tc>
-      </w:tr>
-      <w:tr>
-        <w:trPr>
-          <w:trHeight w:val="504"/>
-        </w:trPr>
-        <w:tc>
-          <w:tcPr>
-            <w:tcW w:w="8796" w:type="dxa"/>
-            <w:gridSpan w:val="2"/>
-            <w:tcBorders>
-              <w:top w:val="single" w:sz="6" w:space="0" w:color="C0C0C0"/>
-            </w:tcBorders>
-            <w:shd w:val="clear" w:color="auto" w:fill="D5E7EB"/>
-          </w:tcPr>
-          <w:p>
-            <w:pPr>
-              <w:spacing w:after="0"/>
-            </w:pPr>
-          </w:p>
-        </w:tc>
-      </w:tr>
-    </w:tbl>
-    <w:p>
-      <w:pPr>
-        <w:pStyle w:val="Heading1"/>
-        <w:numPr>
-          <w:ilvl w:val="0"/>
-          <w:numId w:val="0"/>
-        </w:numPr>
-        <w:ind w:left="580"/>
-      </w:pPr>
-      <w:bookmarkStart w:id="16" w:name="_Toc471127931"/>
-    </w:p>
-    <w:p/>
-    <w:p/>
-    <w:p/>
-    <w:p/>
-    <w:p>
-      <w:pPr>
-        <w:pStyle w:val="Heading1"/>
-      </w:pPr>
-      <w:r>
-        <w:lastRenderedPageBreak/>
-        <w:t>Test Deliverables</w:t>
-      </w:r>
-      <w:bookmarkEnd w:id="16"/>
     </w:p>
     <w:p>
       <w:pPr>
@@ -4213,16 +3560,16 @@
         <w:pStyle w:val="Heading1"/>
         <w:spacing w:after="0"/>
       </w:pPr>
-      <w:bookmarkStart w:id="17" w:name="_Toc458442896"/>
-      <w:bookmarkStart w:id="18" w:name="_Toc471127933"/>
+      <w:bookmarkStart w:id="16" w:name="_Toc458442896"/>
+      <w:bookmarkStart w:id="17" w:name="_Toc471127933"/>
       <w:r>
         <w:t xml:space="preserve">Project Testing Related </w:t>
       </w:r>
       <w:r>
         <w:t>Tools</w:t>
       </w:r>
+      <w:bookmarkEnd w:id="16"/>
       <w:bookmarkEnd w:id="17"/>
-      <w:bookmarkEnd w:id="18"/>
     </w:p>
     <w:p/>
     <w:p/>
@@ -4626,23 +3973,17 @@
     </w:p>
     <w:p>
       <w:pPr>
-        <w:spacing w:after="0"/>
-      </w:pPr>
-    </w:p>
-    <w:p>
-      <w:pPr>
         <w:pStyle w:val="Heading1"/>
       </w:pPr>
-      <w:bookmarkStart w:id="19" w:name="_Toc219014069"/>
-      <w:bookmarkStart w:id="20" w:name="_Toc372203555"/>
-      <w:bookmarkStart w:id="21" w:name="_Toc471127934"/>
+      <w:bookmarkStart w:id="18" w:name="_Toc219014069"/>
+      <w:bookmarkStart w:id="19" w:name="_Toc372203555"/>
+      <w:bookmarkStart w:id="20" w:name="_Toc471127934"/>
       <w:r>
-        <w:lastRenderedPageBreak/>
         <w:t>Defect Management</w:t>
       </w:r>
+      <w:bookmarkEnd w:id="18"/>
       <w:bookmarkEnd w:id="19"/>
       <w:bookmarkEnd w:id="20"/>
-      <w:bookmarkEnd w:id="21"/>
     </w:p>
     <w:p>
       <w:pPr>
@@ -4667,17 +4008,17 @@
       <w:pPr>
         <w:pStyle w:val="Heading2"/>
       </w:pPr>
-      <w:bookmarkStart w:id="22" w:name="_Toc349129569"/>
-      <w:bookmarkStart w:id="23" w:name="_Toc365290445"/>
-      <w:bookmarkStart w:id="24" w:name="_Toc372203557"/>
-      <w:bookmarkStart w:id="25" w:name="_Toc471127937"/>
+      <w:bookmarkStart w:id="21" w:name="_Toc349129569"/>
+      <w:bookmarkStart w:id="22" w:name="_Toc365290445"/>
+      <w:bookmarkStart w:id="23" w:name="_Toc372203557"/>
+      <w:bookmarkStart w:id="24" w:name="_Toc471127937"/>
       <w:r>
         <w:t>Defect reporting and resolution process</w:t>
       </w:r>
+      <w:bookmarkEnd w:id="21"/>
       <w:bookmarkEnd w:id="22"/>
       <w:bookmarkEnd w:id="23"/>
       <w:bookmarkEnd w:id="24"/>
-      <w:bookmarkEnd w:id="25"/>
     </w:p>
     <w:p>
       <w:pPr>
@@ -4768,10 +4109,10 @@
           <w:noProof/>
         </w:rPr>
         <w:drawing>
-          <wp:inline distT="0" distB="0" distL="0" distR="0" wp14:anchorId="016CBFA3" wp14:editId="1876F657">
-            <wp:extent cx="5181600" cy="3329940"/>
-            <wp:effectExtent l="0" t="0" r="0" b="3810"/>
-            <wp:docPr id="2" name="Picture 2" descr="What is Defect/Bug Life Cycle in Software Testing? Defect ..."/>
+          <wp:inline distT="0" distB="0" distL="0" distR="0" wp14:anchorId="55B60724" wp14:editId="4358FF6F">
+            <wp:extent cx="5715000" cy="3337560"/>
+            <wp:effectExtent l="0" t="0" r="0" b="0"/>
+            <wp:docPr id="545217065" name="Picture 545217065" descr="Software Testing Bug Life cycle - javatpoint"/>
             <wp:cNvGraphicFramePr>
               <a:graphicFrameLocks xmlns:a="http://schemas.openxmlformats.org/drawingml/2006/main" noChangeAspect="1"/>
             </wp:cNvGraphicFramePr>
@@ -4779,7 +4120,7 @@
               <a:graphicData uri="http://schemas.openxmlformats.org/drawingml/2006/picture">
                 <pic:pic xmlns:pic="http://schemas.openxmlformats.org/drawingml/2006/picture">
                   <pic:nvPicPr>
-                    <pic:cNvPr id="0" name="Picture 5" descr="What is Defect/Bug Life Cycle in Software Testing? Defect ..."/>
+                    <pic:cNvPr id="0" name="Picture 2" descr="Software Testing Bug Life cycle - javatpoint"/>
                     <pic:cNvPicPr>
                       <a:picLocks noChangeAspect="1" noChangeArrowheads="1"/>
                     </pic:cNvPicPr>
@@ -4800,7 +4141,7 @@
                   <pic:spPr bwMode="auto">
                     <a:xfrm>
                       <a:off x="0" y="0"/>
-                      <a:ext cx="5181600" cy="3329940"/>
+                      <a:ext cx="5715000" cy="3337560"/>
                     </a:xfrm>
                     <a:prstGeom prst="rect">
                       <a:avLst/>
@@ -4821,18 +4162,18 @@
       <w:pPr>
         <w:pStyle w:val="Heading2"/>
       </w:pPr>
-      <w:bookmarkStart w:id="26" w:name="_Toc348684757"/>
-      <w:bookmarkStart w:id="27" w:name="_Toc365290447"/>
-      <w:bookmarkStart w:id="28" w:name="_Toc372203559"/>
-      <w:bookmarkStart w:id="29" w:name="_Toc471127939"/>
+      <w:bookmarkStart w:id="25" w:name="_Toc348684757"/>
+      <w:bookmarkStart w:id="26" w:name="_Toc365290447"/>
+      <w:bookmarkStart w:id="27" w:name="_Toc372203559"/>
+      <w:bookmarkStart w:id="28" w:name="_Toc471127939"/>
       <w:r>
         <w:lastRenderedPageBreak/>
         <w:t>Defect severity definitions</w:t>
       </w:r>
+      <w:bookmarkEnd w:id="25"/>
       <w:bookmarkEnd w:id="26"/>
       <w:bookmarkEnd w:id="27"/>
       <w:bookmarkEnd w:id="28"/>
-      <w:bookmarkEnd w:id="29"/>
     </w:p>
     <w:tbl>
       <w:tblPr>
@@ -5178,17 +4519,17 @@
       <w:pPr>
         <w:pStyle w:val="Heading2"/>
       </w:pPr>
-      <w:bookmarkStart w:id="30" w:name="_Toc348684758"/>
-      <w:bookmarkStart w:id="31" w:name="_Toc365290448"/>
-      <w:bookmarkStart w:id="32" w:name="_Toc372203560"/>
-      <w:bookmarkStart w:id="33" w:name="_Toc471127940"/>
+      <w:bookmarkStart w:id="29" w:name="_Toc348684758"/>
+      <w:bookmarkStart w:id="30" w:name="_Toc365290448"/>
+      <w:bookmarkStart w:id="31" w:name="_Toc372203560"/>
+      <w:bookmarkStart w:id="32" w:name="_Toc471127940"/>
       <w:r>
         <w:t>Defect life cycle stage</w:t>
       </w:r>
+      <w:bookmarkEnd w:id="29"/>
       <w:bookmarkEnd w:id="30"/>
       <w:bookmarkEnd w:id="31"/>
       <w:bookmarkEnd w:id="32"/>
-      <w:bookmarkEnd w:id="33"/>
     </w:p>
     <w:p>
       <w:pPr>
@@ -9424,6 +8765,7 @@
     <w:lsdException w:name="HTML Sample" w:semiHidden="1" w:unhideWhenUsed="1"/>
     <w:lsdException w:name="HTML Typewriter" w:semiHidden="1" w:unhideWhenUsed="1"/>
     <w:lsdException w:name="HTML Variable" w:semiHidden="1" w:unhideWhenUsed="1"/>
+    <w:lsdException w:name="Normal Table" w:semiHidden="1" w:unhideWhenUsed="1"/>
     <w:lsdException w:name="annotation subject" w:semiHidden="1" w:unhideWhenUsed="1"/>
     <w:lsdException w:name="No List" w:semiHidden="1" w:unhideWhenUsed="1"/>
     <w:lsdException w:name="Outline List 1" w:semiHidden="1" w:unhideWhenUsed="1"/>
@@ -9470,8 +8812,10 @@
     <w:lsdException w:name="Table Subtle 2" w:semiHidden="1" w:unhideWhenUsed="1"/>
     <w:lsdException w:name="Table Web 1" w:semiHidden="1" w:unhideWhenUsed="1"/>
     <w:lsdException w:name="Table Web 2" w:semiHidden="1" w:unhideWhenUsed="1"/>
+    <w:lsdException w:name="Table Web 3" w:semiHidden="1" w:unhideWhenUsed="1"/>
     <w:lsdException w:name="Balloon Text" w:semiHidden="1" w:unhideWhenUsed="1"/>
     <w:lsdException w:name="Table Grid" w:uiPriority="59"/>
+    <w:lsdException w:name="Table Theme" w:semiHidden="1" w:unhideWhenUsed="1"/>
     <w:lsdException w:name="Placeholder Text" w:semiHidden="1"/>
     <w:lsdException w:name="No Spacing" w:uiPriority="1" w:qFormat="1"/>
     <w:lsdException w:name="Light Shading" w:uiPriority="60"/>

</xml_diff>